<commit_message>
Changed date to be correct in the Edit Error Submission Form UAT.
</commit_message>
<xml_diff>
--- a/documents/UAT Test Scripts/UAT Tests for Edit Error Form/UAT for Edit Error Submission Form.docx
+++ b/documents/UAT Test Scripts/UAT Tests for Edit Error Form/UAT for Edit Error Submission Form.docx
@@ -1449,8 +1449,6 @@
         <w:pStyle w:val="bp"/>
         <w:spacing w:before="0" w:after="0"/>
       </w:pPr>
-      <w:bookmarkStart w:id="0" w:name="_GoBack"/>
-      <w:bookmarkEnd w:id="0"/>
     </w:p>
     <w:tbl>
       <w:tblPr>
@@ -1824,7 +1822,15 @@
               <w:spacing w:before="0" w:after="0"/>
             </w:pPr>
             <w:r>
-              <w:t>All toggleable fields disabled</w:t>
+              <w:t xml:space="preserve">All </w:t>
+            </w:r>
+            <w:proofErr w:type="spellStart"/>
+            <w:r>
+              <w:t>toggleable</w:t>
+            </w:r>
+            <w:proofErr w:type="spellEnd"/>
+            <w:r>
+              <w:t xml:space="preserve"> fields disabled</w:t>
             </w:r>
           </w:p>
         </w:tc>
@@ -2971,19 +2977,7 @@
         <w:pStyle w:val="Caption"/>
       </w:pPr>
       <w:r>
-        <w:t xml:space="preserve">Figure </w:t>
-      </w:r>
-      <w:r>
-        <w:t>9</w:t>
-      </w:r>
-      <w:r>
-        <w:t xml:space="preserve">: Selecting </w:t>
-      </w:r>
-      <w:r>
-        <w:t>Undo Changes reverts the form to the previously submitted state</w:t>
-      </w:r>
-      <w:r>
-        <w:t xml:space="preserve"> – Expected</w:t>
+        <w:t>Figure 9: Selecting Undo Changes reverts the form to the previously submitted state – Expected</w:t>
       </w:r>
       <w:r>
         <w:br/>
@@ -3037,19 +3031,7 @@
         <w:t xml:space="preserve"> </w:t>
       </w:r>
       <w:r>
-        <w:t xml:space="preserve">Figure </w:t>
-      </w:r>
-      <w:r>
-        <w:t>10</w:t>
-      </w:r>
-      <w:r>
-        <w:t xml:space="preserve">: </w:t>
-      </w:r>
-      <w:r>
-        <w:t>Submitting an error still works without error even with just the minimum fields</w:t>
-      </w:r>
-      <w:r>
-        <w:t xml:space="preserve"> – Expected</w:t>
+        <w:t>Figure 10: Submitting an error still works without error even with just the minimum fields – Expected</w:t>
       </w:r>
     </w:p>
     <w:p>
@@ -3103,19 +3085,7 @@
     </w:p>
     <w:p>
       <w:r>
-        <w:t>Figure 1</w:t>
-      </w:r>
-      <w:r>
-        <w:t>1</w:t>
-      </w:r>
-      <w:r>
-        <w:t xml:space="preserve">: Submitting </w:t>
-      </w:r>
-      <w:r>
-        <w:t xml:space="preserve">errors exist in the database and can be searched </w:t>
-      </w:r>
-      <w:r>
-        <w:t>– Expected</w:t>
+        <w:t>Figure 11: Submitting errors exist in the database and can be searched – Expected</w:t>
       </w:r>
     </w:p>
     <w:p>
@@ -3167,20 +3137,17 @@
     </w:p>
     <w:p>
       <w:r>
-        <w:t>Figure 11: Submitt</w:t>
-      </w:r>
-      <w:r>
-        <w:t>ed errors can be edited – fields hidden at the time of error creation will still be hidden, but can be shown with the Show Missing Fields button</w:t>
-      </w:r>
-      <w:r>
-        <w:t>– Expected</w:t>
+        <w:t>Figure 11: Submitted errors can be edited – fields hidden at the time of error creation will still be hidden, but can be shown with the Show Missing Fields button– Expected</w:t>
       </w:r>
     </w:p>
     <w:p/>
     <w:sectPr>
-      <w:headerReference w:type="default" r:id="rId20"/>
-      <w:footerReference w:type="even" r:id="rId21"/>
-      <w:footerReference w:type="default" r:id="rId22"/>
+      <w:headerReference w:type="even" r:id="rId20"/>
+      <w:headerReference w:type="default" r:id="rId21"/>
+      <w:footerReference w:type="even" r:id="rId22"/>
+      <w:footerReference w:type="default" r:id="rId23"/>
+      <w:headerReference w:type="first" r:id="rId24"/>
+      <w:footerReference w:type="first" r:id="rId25"/>
       <w:pgSz w:w="15840" w:h="12240" w:orient="landscape" w:code="1"/>
       <w:pgMar w:top="1440" w:right="1440" w:bottom="1440" w:left="1440" w:header="720" w:footer="720" w:gutter="0"/>
       <w:cols w:space="720"/>
@@ -3283,7 +3250,7 @@
         <w:rStyle w:val="PageNumber"/>
         <w:noProof/>
       </w:rPr>
-      <w:t>2</w:t>
+      <w:t>1</w:t>
     </w:r>
     <w:r>
       <w:rPr>
@@ -3342,6 +3309,16 @@
 </w:ftr>
 </file>
 
+<file path=word/footer3.xml><?xml version="1.0" encoding="utf-8"?>
+<w:ftr xmlns:wpc="http://schemas.microsoft.com/office/word/2010/wordprocessingCanvas" xmlns:mc="http://schemas.openxmlformats.org/markup-compatibility/2006" xmlns:o="urn:schemas-microsoft-com:office:office" xmlns:r="http://schemas.openxmlformats.org/officeDocument/2006/relationships" xmlns:m="http://schemas.openxmlformats.org/officeDocument/2006/math" xmlns:v="urn:schemas-microsoft-com:vml" xmlns:wp14="http://schemas.microsoft.com/office/word/2010/wordprocessingDrawing" xmlns:wp="http://schemas.openxmlformats.org/drawingml/2006/wordprocessingDrawing" xmlns:w10="urn:schemas-microsoft-com:office:word" xmlns:w="http://schemas.openxmlformats.org/wordprocessingml/2006/main" xmlns:w14="http://schemas.microsoft.com/office/word/2010/wordml" xmlns:w15="http://schemas.microsoft.com/office/word/2012/wordml" xmlns:wpg="http://schemas.microsoft.com/office/word/2010/wordprocessingGroup" xmlns:wpi="http://schemas.microsoft.com/office/word/2010/wordprocessingInk" xmlns:wne="http://schemas.microsoft.com/office/word/2006/wordml" xmlns:wps="http://schemas.microsoft.com/office/word/2010/wordprocessingShape" mc:Ignorable="w14 w15 wp14">
+  <w:p>
+    <w:pPr>
+      <w:pStyle w:val="Footer"/>
+    </w:pPr>
+  </w:p>
+</w:ftr>
+</file>
+
 <file path=word/footnotes.xml><?xml version="1.0" encoding="utf-8"?>
 <w:footnotes xmlns:wpc="http://schemas.microsoft.com/office/word/2010/wordprocessingCanvas" xmlns:mc="http://schemas.openxmlformats.org/markup-compatibility/2006" xmlns:o="urn:schemas-microsoft-com:office:office" xmlns:r="http://schemas.openxmlformats.org/officeDocument/2006/relationships" xmlns:m="http://schemas.openxmlformats.org/officeDocument/2006/math" xmlns:v="urn:schemas-microsoft-com:vml" xmlns:wp14="http://schemas.microsoft.com/office/word/2010/wordprocessingDrawing" xmlns:wp="http://schemas.openxmlformats.org/drawingml/2006/wordprocessingDrawing" xmlns:w10="urn:schemas-microsoft-com:office:word" xmlns:w="http://schemas.openxmlformats.org/wordprocessingml/2006/main" xmlns:w14="http://schemas.microsoft.com/office/word/2010/wordml" xmlns:w15="http://schemas.microsoft.com/office/word/2012/wordml" xmlns:wpg="http://schemas.microsoft.com/office/word/2010/wordprocessingGroup" xmlns:wpi="http://schemas.microsoft.com/office/word/2010/wordprocessingInk" xmlns:wne="http://schemas.microsoft.com/office/word/2006/wordml" xmlns:wps="http://schemas.microsoft.com/office/word/2010/wordprocessingShape" mc:Ignorable="w14 w15 wp14">
   <w:footnote w:type="separator" w:id="-1">
@@ -3362,6 +3339,16 @@
 </file>
 
 <file path=word/header1.xml><?xml version="1.0" encoding="utf-8"?>
+<w:hdr xmlns:wpc="http://schemas.microsoft.com/office/word/2010/wordprocessingCanvas" xmlns:mc="http://schemas.openxmlformats.org/markup-compatibility/2006" xmlns:o="urn:schemas-microsoft-com:office:office" xmlns:r="http://schemas.openxmlformats.org/officeDocument/2006/relationships" xmlns:m="http://schemas.openxmlformats.org/officeDocument/2006/math" xmlns:v="urn:schemas-microsoft-com:vml" xmlns:wp14="http://schemas.microsoft.com/office/word/2010/wordprocessingDrawing" xmlns:wp="http://schemas.openxmlformats.org/drawingml/2006/wordprocessingDrawing" xmlns:w10="urn:schemas-microsoft-com:office:word" xmlns:w="http://schemas.openxmlformats.org/wordprocessingml/2006/main" xmlns:w14="http://schemas.microsoft.com/office/word/2010/wordml" xmlns:w15="http://schemas.microsoft.com/office/word/2012/wordml" xmlns:wpg="http://schemas.microsoft.com/office/word/2010/wordprocessingGroup" xmlns:wpi="http://schemas.microsoft.com/office/word/2010/wordprocessingInk" xmlns:wne="http://schemas.microsoft.com/office/word/2006/wordml" xmlns:wps="http://schemas.microsoft.com/office/word/2010/wordprocessingShape" mc:Ignorable="w14 w15 wp14">
+  <w:p>
+    <w:pPr>
+      <w:pStyle w:val="Header"/>
+    </w:pPr>
+  </w:p>
+</w:hdr>
+</file>
+
+<file path=word/header2.xml><?xml version="1.0" encoding="utf-8"?>
 <w:hdr xmlns:wpc="http://schemas.microsoft.com/office/word/2010/wordprocessingCanvas" xmlns:mc="http://schemas.openxmlformats.org/markup-compatibility/2006" xmlns:o="urn:schemas-microsoft-com:office:office" xmlns:r="http://schemas.openxmlformats.org/officeDocument/2006/relationships" xmlns:m="http://schemas.openxmlformats.org/officeDocument/2006/math" xmlns:v="urn:schemas-microsoft-com:vml" xmlns:wp14="http://schemas.microsoft.com/office/word/2010/wordprocessingDrawing" xmlns:wp="http://schemas.openxmlformats.org/drawingml/2006/wordprocessingDrawing" xmlns:w10="urn:schemas-microsoft-com:office:word" xmlns:w="http://schemas.openxmlformats.org/wordprocessingml/2006/main" xmlns:w14="http://schemas.microsoft.com/office/word/2010/wordml" xmlns:w15="http://schemas.microsoft.com/office/word/2012/wordml" xmlns:wpg="http://schemas.microsoft.com/office/word/2010/wordprocessingGroup" xmlns:wpi="http://schemas.microsoft.com/office/word/2010/wordprocessingInk" xmlns:wne="http://schemas.microsoft.com/office/word/2006/wordml" xmlns:wps="http://schemas.microsoft.com/office/word/2010/wordprocessingShape" mc:Ignorable="w14 w15 wp14">
   <w:tbl>
     <w:tblPr>
@@ -3451,7 +3438,12 @@
             <w:t xml:space="preserve">  Date:  </w:t>
           </w:r>
           <w:r>
-            <w:t>01/09</w:t>
+            <w:t>17</w:t>
+          </w:r>
+          <w:bookmarkStart w:id="0" w:name="_GoBack"/>
+          <w:bookmarkEnd w:id="0"/>
+          <w:r>
+            <w:t>/09</w:t>
           </w:r>
           <w:r>
             <w:t>/2018</w:t>
@@ -3466,6 +3458,16 @@
       <w:rPr>
         <w:sz w:val="28"/>
       </w:rPr>
+    </w:pPr>
+  </w:p>
+</w:hdr>
+</file>
+
+<file path=word/header3.xml><?xml version="1.0" encoding="utf-8"?>
+<w:hdr xmlns:wpc="http://schemas.microsoft.com/office/word/2010/wordprocessingCanvas" xmlns:mc="http://schemas.openxmlformats.org/markup-compatibility/2006" xmlns:o="urn:schemas-microsoft-com:office:office" xmlns:r="http://schemas.openxmlformats.org/officeDocument/2006/relationships" xmlns:m="http://schemas.openxmlformats.org/officeDocument/2006/math" xmlns:v="urn:schemas-microsoft-com:vml" xmlns:wp14="http://schemas.microsoft.com/office/word/2010/wordprocessingDrawing" xmlns:wp="http://schemas.openxmlformats.org/drawingml/2006/wordprocessingDrawing" xmlns:w10="urn:schemas-microsoft-com:office:word" xmlns:w="http://schemas.openxmlformats.org/wordprocessingml/2006/main" xmlns:w14="http://schemas.microsoft.com/office/word/2010/wordml" xmlns:w15="http://schemas.microsoft.com/office/word/2012/wordml" xmlns:wpg="http://schemas.microsoft.com/office/word/2010/wordprocessingGroup" xmlns:wpi="http://schemas.microsoft.com/office/word/2010/wordprocessingInk" xmlns:wne="http://schemas.microsoft.com/office/word/2006/wordml" xmlns:wps="http://schemas.microsoft.com/office/word/2010/wordprocessingShape" mc:Ignorable="w14 w15 wp14">
+  <w:p>
+    <w:pPr>
+      <w:pStyle w:val="Header"/>
     </w:pPr>
   </w:p>
 </w:hdr>
@@ -7921,7 +7923,7 @@
 </file>
 
 <file path=customXml/itemProps1.xml><?xml version="1.0" encoding="utf-8"?>
-<ds:datastoreItem xmlns:ds="http://schemas.openxmlformats.org/officeDocument/2006/customXml" ds:itemID="{8AEAF820-4150-4651-B34D-A1D59B61658D}">
+<ds:datastoreItem xmlns:ds="http://schemas.openxmlformats.org/officeDocument/2006/customXml" ds:itemID="{621D2C72-5286-420C-A405-521DA1CB2252}">
   <ds:schemaRefs>
     <ds:schemaRef ds:uri="http://schemas.openxmlformats.org/officeDocument/2006/bibliography"/>
   </ds:schemaRefs>

</xml_diff>

<commit_message>
Edited UAT for Edit Error Submission Form to include the precondition "User must login as an administrator".
</commit_message>
<xml_diff>
--- a/documents/UAT Test Scripts/UAT Tests for Edit Error Form/UAT for Edit Error Submission Form.docx
+++ b/documents/UAT Test Scripts/UAT Tests for Edit Error Form/UAT for Edit Error Submission Form.docx
@@ -415,8 +415,10 @@
                 <w:sz w:val="24"/>
                 <w:szCs w:val="24"/>
               </w:rPr>
-              <w:t>None</w:t>
-            </w:r>
+              <w:t>User must login as an administrator</w:t>
+            </w:r>
+            <w:bookmarkStart w:id="0" w:name="_GoBack"/>
+            <w:bookmarkEnd w:id="0"/>
           </w:p>
         </w:tc>
       </w:tr>
@@ -3250,7 +3252,7 @@
         <w:rStyle w:val="PageNumber"/>
         <w:noProof/>
       </w:rPr>
-      <w:t>1</w:t>
+      <w:t>14</w:t>
     </w:r>
     <w:r>
       <w:rPr>
@@ -3440,8 +3442,6 @@
           <w:r>
             <w:t>17</w:t>
           </w:r>
-          <w:bookmarkStart w:id="0" w:name="_GoBack"/>
-          <w:bookmarkEnd w:id="0"/>
           <w:r>
             <w:t>/09</w:t>
           </w:r>
@@ -7923,7 +7923,7 @@
 </file>
 
 <file path=customXml/itemProps1.xml><?xml version="1.0" encoding="utf-8"?>
-<ds:datastoreItem xmlns:ds="http://schemas.openxmlformats.org/officeDocument/2006/customXml" ds:itemID="{621D2C72-5286-420C-A405-521DA1CB2252}">
+<ds:datastoreItem xmlns:ds="http://schemas.openxmlformats.org/officeDocument/2006/customXml" ds:itemID="{F337817F-836A-461B-A8DB-0E390EC957EC}">
   <ds:schemaRefs>
     <ds:schemaRef ds:uri="http://schemas.openxmlformats.org/officeDocument/2006/bibliography"/>
   </ds:schemaRefs>

</xml_diff>